<commit_message>
Added Student class details
</commit_message>
<xml_diff>
--- a/doc/Database Details.docx
+++ b/doc/Database Details.docx
@@ -101,10 +101,7 @@
         <w:t>SCLSIN</w:t>
       </w:r>
       <w:r>
-        <w:t xml:space="preserve">  </w:t>
-      </w:r>
-      <w:r>
-        <w:t>(</w:t>
+        <w:t xml:space="preserve">  (</w:t>
       </w:r>
       <w:proofErr w:type="gramEnd"/>
     </w:p>
@@ -120,235 +117,170 @@
       <w:proofErr w:type="spellEnd"/>
       <w:proofErr w:type="gramEnd"/>
       <w:r>
-        <w:t xml:space="preserve"> VARCHAR</w:t>
-      </w:r>
-      <w:r>
-        <w:t>(100)</w:t>
-      </w:r>
-      <w:r>
-        <w:t xml:space="preserve"> not null</w:t>
-      </w:r>
+        <w:t xml:space="preserve"> VARCHAR(10) not null,</w:t>
+      </w:r>
+    </w:p>
+    <w:p>
+      <w:pPr>
+        <w:pStyle w:val="NoSpacing"/>
+      </w:pPr>
+      <w:proofErr w:type="spellStart"/>
+      <w:proofErr w:type="gramStart"/>
+      <w:r>
+        <w:t>fst_nme</w:t>
+      </w:r>
+      <w:proofErr w:type="spellEnd"/>
+      <w:proofErr w:type="gramEnd"/>
+      <w:r>
+        <w:t xml:space="preserve"> VARCHAR(100) not null,</w:t>
+      </w:r>
+    </w:p>
+    <w:p>
+      <w:pPr>
+        <w:pStyle w:val="NoSpacing"/>
+      </w:pPr>
+      <w:proofErr w:type="spellStart"/>
+      <w:proofErr w:type="gramStart"/>
+      <w:r>
+        <w:t>lst_nme</w:t>
+      </w:r>
+      <w:proofErr w:type="spellEnd"/>
+      <w:proofErr w:type="gramEnd"/>
+      <w:r>
+        <w:t xml:space="preserve"> VARCHAR(100) not null,</w:t>
+      </w:r>
+    </w:p>
+    <w:p>
+      <w:pPr>
+        <w:pStyle w:val="NoSpacing"/>
+      </w:pPr>
+      <w:proofErr w:type="spellStart"/>
+      <w:proofErr w:type="gramStart"/>
+      <w:r>
+        <w:t>mid_nme</w:t>
+      </w:r>
+      <w:proofErr w:type="spellEnd"/>
+      <w:proofErr w:type="gramEnd"/>
+      <w:r>
+        <w:t xml:space="preserve"> VARCHAR(20),</w:t>
+      </w:r>
+    </w:p>
+    <w:p>
+      <w:pPr>
+        <w:pStyle w:val="NoSpacing"/>
+      </w:pPr>
+      <w:proofErr w:type="spellStart"/>
+      <w:proofErr w:type="gramStart"/>
+      <w:r>
+        <w:t>std_</w:t>
+      </w:r>
+      <w:r>
+        <w:t>dob</w:t>
+      </w:r>
+      <w:proofErr w:type="spellEnd"/>
+      <w:proofErr w:type="gramEnd"/>
+      <w:r>
+        <w:t xml:space="preserve"> DATE not null,</w:t>
+      </w:r>
+    </w:p>
+    <w:p>
+      <w:pPr>
+        <w:pStyle w:val="NoSpacing"/>
+      </w:pPr>
+      <w:proofErr w:type="spellStart"/>
+      <w:proofErr w:type="gramStart"/>
+      <w:r>
+        <w:t>std_gen</w:t>
+      </w:r>
+      <w:proofErr w:type="spellEnd"/>
+      <w:proofErr w:type="gramEnd"/>
+      <w:r>
+        <w:t xml:space="preserve"> VARCHAR(10) not null,</w:t>
+      </w:r>
+    </w:p>
+    <w:p>
+      <w:pPr>
+        <w:pStyle w:val="NoSpacing"/>
+      </w:pPr>
+      <w:proofErr w:type="spellStart"/>
+      <w:proofErr w:type="gramStart"/>
+      <w:r>
+        <w:t>std_doj</w:t>
+      </w:r>
+      <w:proofErr w:type="spellEnd"/>
+      <w:proofErr w:type="gramEnd"/>
+      <w:r>
+        <w:t xml:space="preserve"> TIMESTAMP not null ,</w:t>
+      </w:r>
+    </w:p>
+    <w:p>
+      <w:pPr>
+        <w:pStyle w:val="NoSpacing"/>
+        <w:tabs>
+          <w:tab w:val="left" w:pos="2600"/>
+        </w:tabs>
+      </w:pPr>
+      <w:r>
+        <w:t xml:space="preserve">PRIMARY </w:t>
+      </w:r>
+      <w:proofErr w:type="gramStart"/>
+      <w:r>
+        <w:t>KEY(</w:t>
+      </w:r>
+      <w:proofErr w:type="spellStart"/>
+      <w:proofErr w:type="gramEnd"/>
+      <w:r>
+        <w:t>std_id</w:t>
+      </w:r>
+      <w:proofErr w:type="spellEnd"/>
+      <w:r>
+        <w:t>),</w:t>
+      </w:r>
+      <w:r>
+        <w:tab/>
+      </w:r>
+    </w:p>
+    <w:p>
+      <w:pPr>
+        <w:pStyle w:val="NoSpacing"/>
+      </w:pPr>
+      <w:r>
+        <w:t xml:space="preserve"> Unique </w:t>
+      </w:r>
+      <w:proofErr w:type="gramStart"/>
+      <w:r>
+        <w:t>key(</w:t>
+      </w:r>
+      <w:proofErr w:type="spellStart"/>
+      <w:proofErr w:type="gramEnd"/>
+      <w:r>
+        <w:t>fst_nme</w:t>
+      </w:r>
+      <w:proofErr w:type="spellEnd"/>
       <w:r>
         <w:t>,</w:t>
       </w:r>
-    </w:p>
-    <w:p>
-      <w:pPr>
-        <w:pStyle w:val="NoSpacing"/>
-      </w:pPr>
-      <w:proofErr w:type="spellStart"/>
-      <w:proofErr w:type="gramStart"/>
-      <w:r>
-        <w:t>fst_nme</w:t>
-      </w:r>
-      <w:proofErr w:type="spellEnd"/>
-      <w:proofErr w:type="gramEnd"/>
-      <w:r>
-        <w:t xml:space="preserve"> VARCHAR</w:t>
-      </w:r>
-      <w:r>
-        <w:t>(100)</w:t>
-      </w:r>
-      <w:r>
-        <w:t xml:space="preserve"> not</w:t>
-      </w:r>
       <w:r>
         <w:t xml:space="preserve"> </w:t>
       </w:r>
-      <w:r>
-        <w:t>null</w:t>
-      </w:r>
+      <w:proofErr w:type="spellStart"/>
+      <w:r>
+        <w:t>lst_nme</w:t>
+      </w:r>
+      <w:proofErr w:type="spellEnd"/>
       <w:r>
         <w:t>,</w:t>
       </w:r>
-    </w:p>
-    <w:p>
-      <w:pPr>
-        <w:pStyle w:val="NoSpacing"/>
-      </w:pPr>
-      <w:proofErr w:type="spellStart"/>
-      <w:proofErr w:type="gramStart"/>
-      <w:r>
-        <w:t>lst_nme</w:t>
-      </w:r>
-      <w:proofErr w:type="spellEnd"/>
-      <w:proofErr w:type="gramEnd"/>
-      <w:r>
-        <w:t xml:space="preserve"> VARCHAR</w:t>
-      </w:r>
-      <w:r>
-        <w:t>(100)</w:t>
-      </w:r>
-      <w:r>
-        <w:t xml:space="preserve"> not</w:t>
-      </w:r>
       <w:r>
         <w:t xml:space="preserve"> </w:t>
       </w:r>
-      <w:r>
-        <w:t>null</w:t>
-      </w:r>
-      <w:r>
-        <w:t>,</w:t>
-      </w:r>
-    </w:p>
-    <w:p>
-      <w:pPr>
-        <w:pStyle w:val="NoSpacing"/>
-      </w:pPr>
-      <w:proofErr w:type="spellStart"/>
-      <w:proofErr w:type="gramStart"/>
-      <w:r>
-        <w:t>mid_nme</w:t>
-      </w:r>
-      <w:proofErr w:type="spellEnd"/>
-      <w:proofErr w:type="gramEnd"/>
-      <w:r>
-        <w:t xml:space="preserve"> VARCHAR</w:t>
-      </w:r>
-      <w:r>
-        <w:t>(20)</w:t>
-      </w:r>
-      <w:r>
-        <w:t>,</w:t>
-      </w:r>
-    </w:p>
-    <w:p>
-      <w:pPr>
-        <w:pStyle w:val="NoSpacing"/>
-      </w:pPr>
-      <w:proofErr w:type="gramStart"/>
+      <w:proofErr w:type="spellStart"/>
       <w:r>
         <w:t>std_</w:t>
       </w:r>
       <w:r>
         <w:t>dob</w:t>
       </w:r>
-      <w:proofErr w:type="gramEnd"/>
-      <w:r>
-        <w:t xml:space="preserve"> DATE</w:t>
-      </w:r>
-      <w:r>
-        <w:t xml:space="preserve"> not</w:t>
-      </w:r>
-      <w:r>
-        <w:t xml:space="preserve"> </w:t>
-      </w:r>
-      <w:r>
-        <w:t>null</w:t>
-      </w:r>
-      <w:r>
-        <w:t>,</w:t>
-      </w:r>
-    </w:p>
-    <w:p>
-      <w:pPr>
-        <w:pStyle w:val="NoSpacing"/>
-      </w:pPr>
-      <w:proofErr w:type="spellStart"/>
-      <w:proofErr w:type="gramStart"/>
-      <w:r>
-        <w:t>std_gen</w:t>
-      </w:r>
-      <w:proofErr w:type="spellEnd"/>
-      <w:proofErr w:type="gramEnd"/>
-      <w:r>
-        <w:t xml:space="preserve"> VARCHAR</w:t>
-      </w:r>
-      <w:r>
-        <w:t>(10)</w:t>
-      </w:r>
-      <w:r>
-        <w:t xml:space="preserve"> not</w:t>
-      </w:r>
-      <w:r>
-        <w:t xml:space="preserve"> </w:t>
-      </w:r>
-      <w:r>
-        <w:t>null</w:t>
-      </w:r>
-      <w:r>
-        <w:t>,</w:t>
-      </w:r>
-    </w:p>
-    <w:p>
-      <w:pPr>
-        <w:pStyle w:val="NoSpacing"/>
-      </w:pPr>
-      <w:proofErr w:type="spellStart"/>
-      <w:proofErr w:type="gramStart"/>
-      <w:r>
-        <w:t>std_doj</w:t>
-      </w:r>
-      <w:proofErr w:type="spellEnd"/>
-      <w:proofErr w:type="gramEnd"/>
-      <w:r>
-        <w:t xml:space="preserve"> TIMESTAMP not null </w:t>
-      </w:r>
-      <w:r>
-        <w:t>,</w:t>
-      </w:r>
-    </w:p>
-    <w:p>
-      <w:pPr>
-        <w:pStyle w:val="NoSpacing"/>
-      </w:pPr>
-      <w:r>
-        <w:t xml:space="preserve">PRIMARY </w:t>
-      </w:r>
-      <w:proofErr w:type="gramStart"/>
-      <w:r>
-        <w:t>KEY</w:t>
-      </w:r>
-      <w:r>
-        <w:t>(</w:t>
-      </w:r>
-      <w:proofErr w:type="spellStart"/>
-      <w:proofErr w:type="gramEnd"/>
-      <w:r>
-        <w:t>std_id</w:t>
-      </w:r>
-      <w:proofErr w:type="spellEnd"/>
-      <w:r>
-        <w:t>),</w:t>
-      </w:r>
-    </w:p>
-    <w:p>
-      <w:pPr>
-        <w:pStyle w:val="NoSpacing"/>
-      </w:pPr>
-      <w:r>
-        <w:t xml:space="preserve"> Unique key(</w:t>
-      </w:r>
-      <w:proofErr w:type="spellStart"/>
-      <w:r>
-        <w:t>fst_nme</w:t>
-      </w:r>
-      <w:proofErr w:type="spellEnd"/>
-      <w:r>
-        <w:t>,</w:t>
-      </w:r>
-      <w:r>
-        <w:t xml:space="preserve"> </w:t>
-      </w:r>
-      <w:proofErr w:type="spellStart"/>
-      <w:r>
-        <w:t>lst_nme</w:t>
-      </w:r>
-      <w:proofErr w:type="spellEnd"/>
-      <w:r>
-        <w:t>,</w:t>
-      </w:r>
-      <w:r>
-        <w:t xml:space="preserve"> </w:t>
-      </w:r>
-      <w:proofErr w:type="spellStart"/>
-      <w:r>
-        <w:t>std_</w:t>
-      </w:r>
-      <w:r>
-        <w:t>dob</w:t>
-      </w:r>
       <w:proofErr w:type="spellEnd"/>
       <w:r>
         <w:t>)</w:t>
@@ -359,11 +291,13 @@
         <w:pStyle w:val="NoSpacing"/>
       </w:pPr>
       <w:r>
-        <w:t>)</w:t>
-      </w:r>
-      <w:r>
-        <w:t>;</w:t>
-      </w:r>
+        <w:t>);</w:t>
+      </w:r>
+    </w:p>
+    <w:p>
+      <w:pPr>
+        <w:pStyle w:val="NoSpacing"/>
+      </w:pPr>
     </w:p>
     <w:p>
       <w:pPr>
@@ -372,6 +306,9 @@
           <w:tab w:val="left" w:pos="7370"/>
         </w:tabs>
       </w:pPr>
+      <w:r>
+        <w:t>Drop table STD_SEQ_NUM;</w:t>
+      </w:r>
     </w:p>
     <w:p>
       <w:pPr>
@@ -386,7 +323,7 @@
       </w:r>
       <w:proofErr w:type="gramEnd"/>
       <w:r>
-        <w:t xml:space="preserve"> table STUDENT_SEQ_NUM(</w:t>
+        <w:t xml:space="preserve"> table STD_SEQ_NUM(</w:t>
       </w:r>
       <w:proofErr w:type="spellStart"/>
       <w:r>
@@ -414,19 +351,11 @@
       </w:r>
       <w:proofErr w:type="spellStart"/>
       <w:r>
-        <w:t>key,fst_nme</w:t>
-      </w:r>
-      <w:proofErr w:type="spellEnd"/>
-      <w:r>
-        <w:t xml:space="preserve"> </w:t>
-      </w:r>
-      <w:proofErr w:type="spellStart"/>
-      <w:r>
-        <w:t>varCHAR</w:t>
-      </w:r>
-      <w:proofErr w:type="spellEnd"/>
-      <w:r>
-        <w:t>(100));</w:t>
+        <w:t>key,ent_tme</w:t>
+      </w:r>
+      <w:proofErr w:type="spellEnd"/>
+      <w:r>
+        <w:t xml:space="preserve"> timestamp);</w:t>
       </w:r>
     </w:p>
     <w:p>
@@ -442,32 +371,650 @@
       </w:r>
       <w:proofErr w:type="gramEnd"/>
       <w:r>
-        <w:t xml:space="preserve"> into STUDENT_SEQ_NUM(</w:t>
-      </w:r>
-      <w:proofErr w:type="spellStart"/>
+        <w:t xml:space="preserve"> into ST</w:t>
+      </w:r>
+      <w:r>
+        <w:t>D</w:t>
+      </w:r>
+      <w:r>
+        <w:t>_SEQ_NUM(</w:t>
+      </w:r>
+      <w:proofErr w:type="spellStart"/>
+      <w:r>
+        <w:t>ent_tme</w:t>
+      </w:r>
+      <w:proofErr w:type="spellEnd"/>
+      <w:r>
+        <w:t>) values(</w:t>
+      </w:r>
+      <w:r>
+        <w:rPr>
+          <w:rFonts w:ascii="Arial" w:hAnsi="Arial" w:cs="Arial"/>
+          <w:color w:val="0077AA"/>
+          <w:sz w:val="14"/>
+          <w:szCs w:val="14"/>
+          <w:shd w:val="clear" w:color="auto" w:fill="F8F8F8"/>
+        </w:rPr>
+        <w:t>CURRENT_TIMESTAMP</w:t>
+      </w:r>
+      <w:r>
+        <w:t>);</w:t>
+      </w:r>
+    </w:p>
+    <w:p>
+      <w:pPr>
+        <w:pStyle w:val="NoSpacing"/>
+      </w:pPr>
+    </w:p>
+    <w:p>
+      <w:pPr>
+        <w:pStyle w:val="NoSpacing"/>
+      </w:pPr>
+      <w:r>
+        <w:t xml:space="preserve">Drop table </w:t>
+      </w:r>
+      <w:proofErr w:type="spellStart"/>
+      <w:r>
+        <w:t>to_SCLSDI</w:t>
+      </w:r>
+      <w:proofErr w:type="spellEnd"/>
+      <w:r>
+        <w:t>;</w:t>
+      </w:r>
+    </w:p>
+    <w:p>
+      <w:pPr>
+        <w:pStyle w:val="NoSpacing"/>
+      </w:pPr>
+    </w:p>
+    <w:p>
+      <w:pPr>
+        <w:pStyle w:val="NoSpacing"/>
+      </w:pPr>
+      <w:proofErr w:type="gramStart"/>
+      <w:r>
+        <w:t>create</w:t>
+      </w:r>
+      <w:proofErr w:type="gramEnd"/>
+      <w:r>
+        <w:t xml:space="preserve"> table </w:t>
+      </w:r>
+      <w:proofErr w:type="spellStart"/>
+      <w:r>
+        <w:t>to_SCLSDI</w:t>
+      </w:r>
+      <w:proofErr w:type="spellEnd"/>
+      <w:r>
+        <w:t xml:space="preserve"> (</w:t>
+      </w:r>
+    </w:p>
+    <w:p>
+      <w:pPr>
+        <w:pStyle w:val="NoSpacing"/>
+      </w:pPr>
+      <w:proofErr w:type="spellStart"/>
+      <w:proofErr w:type="gramStart"/>
+      <w:r>
+        <w:t>std_id</w:t>
+      </w:r>
+      <w:proofErr w:type="spellEnd"/>
+      <w:proofErr w:type="gramEnd"/>
+      <w:r>
+        <w:t xml:space="preserve"> </w:t>
+      </w:r>
+      <w:proofErr w:type="spellStart"/>
+      <w:r>
+        <w:t>varchar</w:t>
+      </w:r>
+      <w:proofErr w:type="spellEnd"/>
+      <w:r>
+        <w:t>(10) not null,</w:t>
+      </w:r>
+    </w:p>
+    <w:p>
+      <w:pPr>
+        <w:pStyle w:val="NoSpacing"/>
+      </w:pPr>
+      <w:proofErr w:type="spellStart"/>
+      <w:proofErr w:type="gramStart"/>
+      <w:r>
+        <w:t>fth_</w:t>
+      </w:r>
       <w:r>
         <w:t>fst_nme</w:t>
       </w:r>
       <w:proofErr w:type="spellEnd"/>
-      <w:r>
-        <w:t xml:space="preserve"> ) values('</w:t>
-      </w:r>
-      <w:proofErr w:type="spellStart"/>
-      <w:r>
-        <w:t>vipin</w:t>
-      </w:r>
-      <w:proofErr w:type="spellEnd"/>
-      <w:r>
-        <w:t>');</w:t>
-      </w:r>
-    </w:p>
-    <w:p>
-      <w:pPr>
-        <w:pStyle w:val="NoSpacing"/>
-        <w:tabs>
-          <w:tab w:val="left" w:pos="7370"/>
-        </w:tabs>
-      </w:pPr>
+      <w:proofErr w:type="gramEnd"/>
+      <w:r>
+        <w:t xml:space="preserve"> VARCHAR(50),</w:t>
+      </w:r>
+    </w:p>
+    <w:p>
+      <w:pPr>
+        <w:pStyle w:val="NoSpacing"/>
+      </w:pPr>
+      <w:proofErr w:type="spellStart"/>
+      <w:proofErr w:type="gramStart"/>
+      <w:r>
+        <w:t>fth_</w:t>
+      </w:r>
+      <w:r>
+        <w:t>lst_nme</w:t>
+      </w:r>
+      <w:proofErr w:type="spellEnd"/>
+      <w:proofErr w:type="gramEnd"/>
+      <w:r>
+        <w:t xml:space="preserve"> VARCHAR(50),</w:t>
+      </w:r>
+    </w:p>
+    <w:p>
+      <w:pPr>
+        <w:pStyle w:val="NoSpacing"/>
+      </w:pPr>
+      <w:proofErr w:type="spellStart"/>
+      <w:proofErr w:type="gramStart"/>
+      <w:r>
+        <w:t>fth_</w:t>
+      </w:r>
+      <w:r>
+        <w:t>mid_nme</w:t>
+      </w:r>
+      <w:proofErr w:type="spellEnd"/>
+      <w:proofErr w:type="gramEnd"/>
+      <w:r>
+        <w:t xml:space="preserve"> VARCHAR(20),</w:t>
+      </w:r>
+    </w:p>
+    <w:p>
+      <w:pPr>
+        <w:pStyle w:val="NoSpacing"/>
+      </w:pPr>
+      <w:proofErr w:type="spellStart"/>
+      <w:proofErr w:type="gramStart"/>
+      <w:r>
+        <w:t>mth_</w:t>
+      </w:r>
+      <w:r>
+        <w:t>fst_nme</w:t>
+      </w:r>
+      <w:proofErr w:type="spellEnd"/>
+      <w:proofErr w:type="gramEnd"/>
+      <w:r>
+        <w:t xml:space="preserve"> VARCHAR(50),</w:t>
+      </w:r>
+    </w:p>
+    <w:p>
+      <w:pPr>
+        <w:pStyle w:val="NoSpacing"/>
+      </w:pPr>
+      <w:proofErr w:type="spellStart"/>
+      <w:proofErr w:type="gramStart"/>
+      <w:r>
+        <w:t>mth_</w:t>
+      </w:r>
+      <w:r>
+        <w:t>lst_nme</w:t>
+      </w:r>
+      <w:proofErr w:type="spellEnd"/>
+      <w:proofErr w:type="gramEnd"/>
+      <w:r>
+        <w:t xml:space="preserve"> VARCHAR(50),</w:t>
+      </w:r>
+    </w:p>
+    <w:p>
+      <w:pPr>
+        <w:pStyle w:val="NoSpacing"/>
+      </w:pPr>
+      <w:proofErr w:type="spellStart"/>
+      <w:proofErr w:type="gramStart"/>
+      <w:r>
+        <w:t>mth_</w:t>
+      </w:r>
+      <w:r>
+        <w:t>mid_nme</w:t>
+      </w:r>
+      <w:proofErr w:type="spellEnd"/>
+      <w:proofErr w:type="gramEnd"/>
+      <w:r>
+        <w:t xml:space="preserve"> VARCHAR(20),</w:t>
+      </w:r>
+    </w:p>
+    <w:p>
+      <w:pPr>
+        <w:pStyle w:val="NoSpacing"/>
+      </w:pPr>
+      <w:proofErr w:type="spellStart"/>
+      <w:proofErr w:type="gramStart"/>
+      <w:r>
+        <w:t>mbl_num</w:t>
+      </w:r>
+      <w:proofErr w:type="spellEnd"/>
+      <w:proofErr w:type="gramEnd"/>
+      <w:r>
+        <w:t xml:space="preserve"> </w:t>
+      </w:r>
+      <w:proofErr w:type="spellStart"/>
+      <w:r>
+        <w:t>int</w:t>
+      </w:r>
+      <w:proofErr w:type="spellEnd"/>
+      <w:r>
+        <w:t>,</w:t>
+      </w:r>
+    </w:p>
+    <w:p>
+      <w:pPr>
+        <w:pStyle w:val="NoSpacing"/>
+      </w:pPr>
+      <w:proofErr w:type="spellStart"/>
+      <w:proofErr w:type="gramStart"/>
+      <w:r>
+        <w:t>eml_id</w:t>
+      </w:r>
+      <w:proofErr w:type="spellEnd"/>
+      <w:proofErr w:type="gramEnd"/>
+      <w:r>
+        <w:t xml:space="preserve"> </w:t>
+      </w:r>
+      <w:proofErr w:type="spellStart"/>
+      <w:r>
+        <w:t>varchar</w:t>
+      </w:r>
+      <w:proofErr w:type="spellEnd"/>
+      <w:r>
+        <w:t>(30),</w:t>
+      </w:r>
+    </w:p>
+    <w:p>
+      <w:pPr>
+        <w:pStyle w:val="NoSpacing"/>
+      </w:pPr>
+      <w:proofErr w:type="spellStart"/>
+      <w:proofErr w:type="gramStart"/>
+      <w:r>
+        <w:t>std_add</w:t>
+      </w:r>
+      <w:proofErr w:type="spellEnd"/>
+      <w:proofErr w:type="gramEnd"/>
+      <w:r>
+        <w:t xml:space="preserve"> </w:t>
+      </w:r>
+      <w:proofErr w:type="spellStart"/>
+      <w:r>
+        <w:t>varchar</w:t>
+      </w:r>
+      <w:proofErr w:type="spellEnd"/>
+      <w:r>
+        <w:t>(100),</w:t>
+      </w:r>
+    </w:p>
+    <w:p>
+      <w:pPr>
+        <w:pStyle w:val="NoSpacing"/>
+      </w:pPr>
+      <w:proofErr w:type="gramStart"/>
+      <w:r>
+        <w:t>city</w:t>
+      </w:r>
+      <w:proofErr w:type="gramEnd"/>
+      <w:r>
+        <w:t xml:space="preserve"> </w:t>
+      </w:r>
+      <w:proofErr w:type="spellStart"/>
+      <w:r>
+        <w:t>varchar</w:t>
+      </w:r>
+      <w:proofErr w:type="spellEnd"/>
+      <w:r>
+        <w:t>(20),</w:t>
+      </w:r>
+    </w:p>
+    <w:p>
+      <w:pPr>
+        <w:pStyle w:val="NoSpacing"/>
+      </w:pPr>
+      <w:proofErr w:type="spellStart"/>
+      <w:proofErr w:type="gramStart"/>
+      <w:r>
+        <w:t>distt</w:t>
+      </w:r>
+      <w:proofErr w:type="spellEnd"/>
+      <w:proofErr w:type="gramEnd"/>
+      <w:r>
+        <w:t xml:space="preserve"> </w:t>
+      </w:r>
+      <w:proofErr w:type="spellStart"/>
+      <w:r>
+        <w:t>varchar</w:t>
+      </w:r>
+      <w:proofErr w:type="spellEnd"/>
+      <w:r>
+        <w:t>(20),</w:t>
+      </w:r>
+    </w:p>
+    <w:p>
+      <w:pPr>
+        <w:pStyle w:val="NoSpacing"/>
+      </w:pPr>
+      <w:proofErr w:type="gramStart"/>
+      <w:r>
+        <w:t>state</w:t>
+      </w:r>
+      <w:proofErr w:type="gramEnd"/>
+      <w:r>
+        <w:t xml:space="preserve"> </w:t>
+      </w:r>
+      <w:proofErr w:type="spellStart"/>
+      <w:r>
+        <w:t>varchar</w:t>
+      </w:r>
+      <w:proofErr w:type="spellEnd"/>
+      <w:r>
+        <w:t>(20),</w:t>
+      </w:r>
+    </w:p>
+    <w:p>
+      <w:pPr>
+        <w:pStyle w:val="NoSpacing"/>
+      </w:pPr>
+      <w:proofErr w:type="spellStart"/>
+      <w:proofErr w:type="gramStart"/>
+      <w:r>
+        <w:t>pin_cde</w:t>
+      </w:r>
+      <w:proofErr w:type="spellEnd"/>
+      <w:proofErr w:type="gramEnd"/>
+      <w:r>
+        <w:t xml:space="preserve"> INT</w:t>
+      </w:r>
+      <w:r>
+        <w:t>,</w:t>
+      </w:r>
+    </w:p>
+    <w:p>
+      <w:pPr>
+        <w:pStyle w:val="NoSpacing"/>
+      </w:pPr>
+      <w:proofErr w:type="spellStart"/>
+      <w:proofErr w:type="gramStart"/>
+      <w:r>
+        <w:t>updated_at</w:t>
+      </w:r>
+      <w:proofErr w:type="spellEnd"/>
+      <w:proofErr w:type="gramEnd"/>
+      <w:r>
+        <w:t xml:space="preserve"> timestamp default </w:t>
+      </w:r>
+      <w:proofErr w:type="spellStart"/>
+      <w:r>
+        <w:t>current_timestamp</w:t>
+      </w:r>
+      <w:proofErr w:type="spellEnd"/>
+      <w:r>
+        <w:t>,</w:t>
+      </w:r>
+    </w:p>
+    <w:p>
+      <w:pPr>
+        <w:pStyle w:val="NoSpacing"/>
+      </w:pPr>
+      <w:r>
+        <w:t>CONSTRAINT FK_SCLSIN FOREIGN </w:t>
+      </w:r>
+      <w:proofErr w:type="gramStart"/>
+      <w:r>
+        <w:t>KEY(</w:t>
+      </w:r>
+      <w:proofErr w:type="spellStart"/>
+      <w:proofErr w:type="gramEnd"/>
+      <w:r>
+        <w:t>std_id</w:t>
+      </w:r>
+      <w:proofErr w:type="spellEnd"/>
+      <w:r>
+        <w:t>)</w:t>
+      </w:r>
+      <w:r>
+        <w:br/>
+        <w:t>    REFERENCES </w:t>
+      </w:r>
+      <w:r>
+        <w:t>TO_SCLSIN</w:t>
+      </w:r>
+      <w:r>
+        <w:t>(</w:t>
+      </w:r>
+      <w:proofErr w:type="spellStart"/>
+      <w:r>
+        <w:t>std_id</w:t>
+      </w:r>
+      <w:proofErr w:type="spellEnd"/>
+      <w:r>
+        <w:t>));</w:t>
+      </w:r>
+    </w:p>
+    <w:p>
+      <w:pPr>
+        <w:pStyle w:val="NoSpacing"/>
+      </w:pPr>
+    </w:p>
+    <w:p>
+      <w:pPr>
+        <w:pStyle w:val="NoSpacing"/>
+      </w:pPr>
+    </w:p>
+    <w:p>
+      <w:pPr>
+        <w:pStyle w:val="NoSpacing"/>
+      </w:pPr>
+    </w:p>
+    <w:p>
+      <w:pPr>
+        <w:pStyle w:val="NoSpacing"/>
+      </w:pPr>
+    </w:p>
+    <w:p>
+      <w:pPr>
+        <w:pStyle w:val="NoSpacing"/>
+      </w:pPr>
+      <w:r>
+        <w:lastRenderedPageBreak/>
+        <w:t xml:space="preserve">Class information </w:t>
+      </w:r>
+    </w:p>
+    <w:p>
+      <w:pPr>
+        <w:pStyle w:val="NoSpacing"/>
+      </w:pPr>
+      <w:r>
+        <w:t xml:space="preserve">Create table </w:t>
+      </w:r>
+      <w:proofErr w:type="spellStart"/>
+      <w:r>
+        <w:t>to_SCLSCL</w:t>
+      </w:r>
+      <w:proofErr w:type="spellEnd"/>
+      <w:r>
+        <w:t xml:space="preserve"> (</w:t>
+      </w:r>
+    </w:p>
+    <w:p>
+      <w:pPr>
+        <w:pStyle w:val="NoSpacing"/>
+      </w:pPr>
+      <w:proofErr w:type="spellStart"/>
+      <w:proofErr w:type="gramStart"/>
+      <w:r>
+        <w:t>std_id</w:t>
+      </w:r>
+      <w:proofErr w:type="spellEnd"/>
+      <w:proofErr w:type="gramEnd"/>
+      <w:r>
+        <w:t xml:space="preserve"> </w:t>
+      </w:r>
+      <w:proofErr w:type="spellStart"/>
+      <w:r>
+        <w:t>varchar</w:t>
+      </w:r>
+      <w:proofErr w:type="spellEnd"/>
+      <w:r>
+        <w:t>(10) not null,</w:t>
+      </w:r>
+    </w:p>
+    <w:p>
+      <w:pPr>
+        <w:pStyle w:val="NoSpacing"/>
+      </w:pPr>
+      <w:proofErr w:type="spellStart"/>
+      <w:proofErr w:type="gramStart"/>
+      <w:r>
+        <w:t>std_cls</w:t>
+      </w:r>
+      <w:proofErr w:type="spellEnd"/>
+      <w:proofErr w:type="gramEnd"/>
+      <w:r>
+        <w:t xml:space="preserve"> </w:t>
+      </w:r>
+      <w:proofErr w:type="spellStart"/>
+      <w:r>
+        <w:t>int</w:t>
+      </w:r>
+      <w:proofErr w:type="spellEnd"/>
+      <w:r>
+        <w:t>,</w:t>
+      </w:r>
+    </w:p>
+    <w:p>
+      <w:pPr>
+        <w:pStyle w:val="NoSpacing"/>
+      </w:pPr>
+      <w:proofErr w:type="spellStart"/>
+      <w:proofErr w:type="gramStart"/>
+      <w:r>
+        <w:t>scl_ssn</w:t>
+      </w:r>
+      <w:proofErr w:type="spellEnd"/>
+      <w:proofErr w:type="gramEnd"/>
+      <w:r>
+        <w:t xml:space="preserve"> </w:t>
+      </w:r>
+      <w:proofErr w:type="spellStart"/>
+      <w:r>
+        <w:t>varchar</w:t>
+      </w:r>
+      <w:proofErr w:type="spellEnd"/>
+      <w:r>
+        <w:t>(7),</w:t>
+      </w:r>
+    </w:p>
+    <w:p>
+      <w:pPr>
+        <w:pStyle w:val="NoSpacing"/>
+      </w:pPr>
+      <w:proofErr w:type="spellStart"/>
+      <w:proofErr w:type="gramStart"/>
+      <w:r>
+        <w:t>std_str_dte</w:t>
+      </w:r>
+      <w:proofErr w:type="spellEnd"/>
+      <w:proofErr w:type="gramEnd"/>
+      <w:r>
+        <w:t xml:space="preserve"> timestamp,</w:t>
+      </w:r>
+    </w:p>
+    <w:p>
+      <w:pPr>
+        <w:pStyle w:val="NoSpacing"/>
+      </w:pPr>
+      <w:proofErr w:type="spellStart"/>
+      <w:proofErr w:type="gramStart"/>
+      <w:r>
+        <w:t>std_end_dte</w:t>
+      </w:r>
+      <w:proofErr w:type="spellEnd"/>
+      <w:proofErr w:type="gramEnd"/>
+      <w:r>
+        <w:t xml:space="preserve"> timestamp,</w:t>
+      </w:r>
+    </w:p>
+    <w:p>
+      <w:pPr>
+        <w:pStyle w:val="NoSpacing"/>
+      </w:pPr>
+      <w:proofErr w:type="gramStart"/>
+      <w:r>
+        <w:t>unique</w:t>
+      </w:r>
+      <w:proofErr w:type="gramEnd"/>
+      <w:r>
+        <w:t xml:space="preserve"> key (</w:t>
+      </w:r>
+      <w:proofErr w:type="spellStart"/>
+      <w:r>
+        <w:t>std_id</w:t>
+      </w:r>
+      <w:proofErr w:type="spellEnd"/>
+      <w:r>
+        <w:t>,</w:t>
+      </w:r>
+      <w:r>
+        <w:t xml:space="preserve"> </w:t>
+      </w:r>
+      <w:proofErr w:type="spellStart"/>
+      <w:r>
+        <w:t>std_cls</w:t>
+      </w:r>
+      <w:proofErr w:type="spellEnd"/>
+      <w:r>
+        <w:t>,</w:t>
+      </w:r>
+      <w:r>
+        <w:t xml:space="preserve"> </w:t>
+      </w:r>
+      <w:proofErr w:type="spellStart"/>
+      <w:r>
+        <w:t>scl_ssn</w:t>
+      </w:r>
+      <w:proofErr w:type="spellEnd"/>
+      <w:r>
+        <w:t>),</w:t>
+      </w:r>
+    </w:p>
+    <w:p>
+      <w:pPr>
+        <w:pStyle w:val="NoSpacing"/>
+      </w:pPr>
+      <w:r>
+        <w:t xml:space="preserve">CONSTRAINT FK_SCLSIN </w:t>
+      </w:r>
+      <w:r>
+        <w:t>foreign key</w:t>
+      </w:r>
+      <w:r>
+        <w:t xml:space="preserve"> </w:t>
+      </w:r>
+      <w:r>
+        <w:t>(</w:t>
+      </w:r>
+      <w:proofErr w:type="spellStart"/>
+      <w:r>
+        <w:t>std_id</w:t>
+      </w:r>
+      <w:proofErr w:type="spellEnd"/>
+      <w:r>
+        <w:t>) reference</w:t>
+      </w:r>
+      <w:r>
+        <w:t xml:space="preserve"> TO_SCLSIN(</w:t>
+      </w:r>
+      <w:proofErr w:type="spellStart"/>
+      <w:r>
+        <w:t>std_id</w:t>
+      </w:r>
+      <w:proofErr w:type="spellEnd"/>
+      <w:r>
+        <w:t>)</w:t>
+      </w:r>
     </w:p>
     <w:sectPr>
       <w:pgSz w:w="12240" w:h="15840"/>
@@ -477,6 +1024,241 @@
     </w:sectPr>
   </w:body>
 </w:document>
+</file>
+
+<file path=word/numbering.xml><?xml version="1.0" encoding="utf-8"?>
+<w:numbering xmlns:ve="http://schemas.openxmlformats.org/markup-compatibility/2006" xmlns:o="urn:schemas-microsoft-com:office:office" xmlns:r="http://schemas.openxmlformats.org/officeDocument/2006/relationships" xmlns:m="http://schemas.openxmlformats.org/officeDocument/2006/math" xmlns:v="urn:schemas-microsoft-com:vml" xmlns:wp="http://schemas.openxmlformats.org/drawingml/2006/wordprocessingDrawing" xmlns:w10="urn:schemas-microsoft-com:office:word" xmlns:w="http://schemas.openxmlformats.org/wordprocessingml/2006/main" xmlns:wne="http://schemas.microsoft.com/office/word/2006/wordml">
+  <w:abstractNum w:abstractNumId="0">
+    <w:nsid w:val="0CC919F9"/>
+    <w:multiLevelType w:val="hybridMultilevel"/>
+    <w:tmpl w:val="18FE275A"/>
+    <w:lvl w:ilvl="0" w:tplc="8A5A00AC">
+      <w:numFmt w:val="bullet"/>
+      <w:lvlText w:val="-"/>
+      <w:lvlJc w:val="left"/>
+      <w:pPr>
+        <w:ind w:left="720" w:hanging="360"/>
+      </w:pPr>
+      <w:rPr>
+        <w:rFonts w:ascii="Calibri" w:eastAsiaTheme="minorHAnsi" w:hAnsi="Calibri" w:cs="Calibri" w:hint="default"/>
+      </w:rPr>
+    </w:lvl>
+    <w:lvl w:ilvl="1" w:tplc="04090003" w:tentative="1">
+      <w:start w:val="1"/>
+      <w:numFmt w:val="bullet"/>
+      <w:lvlText w:val="o"/>
+      <w:lvlJc w:val="left"/>
+      <w:pPr>
+        <w:ind w:left="1440" w:hanging="360"/>
+      </w:pPr>
+      <w:rPr>
+        <w:rFonts w:ascii="Courier New" w:hAnsi="Courier New" w:cs="Courier New" w:hint="default"/>
+      </w:rPr>
+    </w:lvl>
+    <w:lvl w:ilvl="2" w:tplc="04090005" w:tentative="1">
+      <w:start w:val="1"/>
+      <w:numFmt w:val="bullet"/>
+      <w:lvlText w:val=""/>
+      <w:lvlJc w:val="left"/>
+      <w:pPr>
+        <w:ind w:left="2160" w:hanging="360"/>
+      </w:pPr>
+      <w:rPr>
+        <w:rFonts w:ascii="Wingdings" w:hAnsi="Wingdings" w:hint="default"/>
+      </w:rPr>
+    </w:lvl>
+    <w:lvl w:ilvl="3" w:tplc="04090001" w:tentative="1">
+      <w:start w:val="1"/>
+      <w:numFmt w:val="bullet"/>
+      <w:lvlText w:val=""/>
+      <w:lvlJc w:val="left"/>
+      <w:pPr>
+        <w:ind w:left="2880" w:hanging="360"/>
+      </w:pPr>
+      <w:rPr>
+        <w:rFonts w:ascii="Symbol" w:hAnsi="Symbol" w:hint="default"/>
+      </w:rPr>
+    </w:lvl>
+    <w:lvl w:ilvl="4" w:tplc="04090003" w:tentative="1">
+      <w:start w:val="1"/>
+      <w:numFmt w:val="bullet"/>
+      <w:lvlText w:val="o"/>
+      <w:lvlJc w:val="left"/>
+      <w:pPr>
+        <w:ind w:left="3600" w:hanging="360"/>
+      </w:pPr>
+      <w:rPr>
+        <w:rFonts w:ascii="Courier New" w:hAnsi="Courier New" w:cs="Courier New" w:hint="default"/>
+      </w:rPr>
+    </w:lvl>
+    <w:lvl w:ilvl="5" w:tplc="04090005" w:tentative="1">
+      <w:start w:val="1"/>
+      <w:numFmt w:val="bullet"/>
+      <w:lvlText w:val=""/>
+      <w:lvlJc w:val="left"/>
+      <w:pPr>
+        <w:ind w:left="4320" w:hanging="360"/>
+      </w:pPr>
+      <w:rPr>
+        <w:rFonts w:ascii="Wingdings" w:hAnsi="Wingdings" w:hint="default"/>
+      </w:rPr>
+    </w:lvl>
+    <w:lvl w:ilvl="6" w:tplc="04090001" w:tentative="1">
+      <w:start w:val="1"/>
+      <w:numFmt w:val="bullet"/>
+      <w:lvlText w:val=""/>
+      <w:lvlJc w:val="left"/>
+      <w:pPr>
+        <w:ind w:left="5040" w:hanging="360"/>
+      </w:pPr>
+      <w:rPr>
+        <w:rFonts w:ascii="Symbol" w:hAnsi="Symbol" w:hint="default"/>
+      </w:rPr>
+    </w:lvl>
+    <w:lvl w:ilvl="7" w:tplc="04090003" w:tentative="1">
+      <w:start w:val="1"/>
+      <w:numFmt w:val="bullet"/>
+      <w:lvlText w:val="o"/>
+      <w:lvlJc w:val="left"/>
+      <w:pPr>
+        <w:ind w:left="5760" w:hanging="360"/>
+      </w:pPr>
+      <w:rPr>
+        <w:rFonts w:ascii="Courier New" w:hAnsi="Courier New" w:cs="Courier New" w:hint="default"/>
+      </w:rPr>
+    </w:lvl>
+    <w:lvl w:ilvl="8" w:tplc="04090005" w:tentative="1">
+      <w:start w:val="1"/>
+      <w:numFmt w:val="bullet"/>
+      <w:lvlText w:val=""/>
+      <w:lvlJc w:val="left"/>
+      <w:pPr>
+        <w:ind w:left="6480" w:hanging="360"/>
+      </w:pPr>
+      <w:rPr>
+        <w:rFonts w:ascii="Wingdings" w:hAnsi="Wingdings" w:hint="default"/>
+      </w:rPr>
+    </w:lvl>
+  </w:abstractNum>
+  <w:abstractNum w:abstractNumId="1">
+    <w:nsid w:val="6FEC1225"/>
+    <w:multiLevelType w:val="hybridMultilevel"/>
+    <w:tmpl w:val="28D2826E"/>
+    <w:lvl w:ilvl="0" w:tplc="348098C4">
+      <w:numFmt w:val="bullet"/>
+      <w:lvlText w:val=""/>
+      <w:lvlJc w:val="left"/>
+      <w:pPr>
+        <w:ind w:left="720" w:hanging="360"/>
+      </w:pPr>
+      <w:rPr>
+        <w:rFonts w:ascii="Wingdings" w:eastAsiaTheme="minorHAnsi" w:hAnsi="Wingdings" w:cstheme="minorBidi" w:hint="default"/>
+      </w:rPr>
+    </w:lvl>
+    <w:lvl w:ilvl="1" w:tplc="04090003" w:tentative="1">
+      <w:start w:val="1"/>
+      <w:numFmt w:val="bullet"/>
+      <w:lvlText w:val="o"/>
+      <w:lvlJc w:val="left"/>
+      <w:pPr>
+        <w:ind w:left="1440" w:hanging="360"/>
+      </w:pPr>
+      <w:rPr>
+        <w:rFonts w:ascii="Courier New" w:hAnsi="Courier New" w:cs="Courier New" w:hint="default"/>
+      </w:rPr>
+    </w:lvl>
+    <w:lvl w:ilvl="2" w:tplc="04090005" w:tentative="1">
+      <w:start w:val="1"/>
+      <w:numFmt w:val="bullet"/>
+      <w:lvlText w:val=""/>
+      <w:lvlJc w:val="left"/>
+      <w:pPr>
+        <w:ind w:left="2160" w:hanging="360"/>
+      </w:pPr>
+      <w:rPr>
+        <w:rFonts w:ascii="Wingdings" w:hAnsi="Wingdings" w:hint="default"/>
+      </w:rPr>
+    </w:lvl>
+    <w:lvl w:ilvl="3" w:tplc="04090001" w:tentative="1">
+      <w:start w:val="1"/>
+      <w:numFmt w:val="bullet"/>
+      <w:lvlText w:val=""/>
+      <w:lvlJc w:val="left"/>
+      <w:pPr>
+        <w:ind w:left="2880" w:hanging="360"/>
+      </w:pPr>
+      <w:rPr>
+        <w:rFonts w:ascii="Symbol" w:hAnsi="Symbol" w:hint="default"/>
+      </w:rPr>
+    </w:lvl>
+    <w:lvl w:ilvl="4" w:tplc="04090003" w:tentative="1">
+      <w:start w:val="1"/>
+      <w:numFmt w:val="bullet"/>
+      <w:lvlText w:val="o"/>
+      <w:lvlJc w:val="left"/>
+      <w:pPr>
+        <w:ind w:left="3600" w:hanging="360"/>
+      </w:pPr>
+      <w:rPr>
+        <w:rFonts w:ascii="Courier New" w:hAnsi="Courier New" w:cs="Courier New" w:hint="default"/>
+      </w:rPr>
+    </w:lvl>
+    <w:lvl w:ilvl="5" w:tplc="04090005" w:tentative="1">
+      <w:start w:val="1"/>
+      <w:numFmt w:val="bullet"/>
+      <w:lvlText w:val=""/>
+      <w:lvlJc w:val="left"/>
+      <w:pPr>
+        <w:ind w:left="4320" w:hanging="360"/>
+      </w:pPr>
+      <w:rPr>
+        <w:rFonts w:ascii="Wingdings" w:hAnsi="Wingdings" w:hint="default"/>
+      </w:rPr>
+    </w:lvl>
+    <w:lvl w:ilvl="6" w:tplc="04090001" w:tentative="1">
+      <w:start w:val="1"/>
+      <w:numFmt w:val="bullet"/>
+      <w:lvlText w:val=""/>
+      <w:lvlJc w:val="left"/>
+      <w:pPr>
+        <w:ind w:left="5040" w:hanging="360"/>
+      </w:pPr>
+      <w:rPr>
+        <w:rFonts w:ascii="Symbol" w:hAnsi="Symbol" w:hint="default"/>
+      </w:rPr>
+    </w:lvl>
+    <w:lvl w:ilvl="7" w:tplc="04090003" w:tentative="1">
+      <w:start w:val="1"/>
+      <w:numFmt w:val="bullet"/>
+      <w:lvlText w:val="o"/>
+      <w:lvlJc w:val="left"/>
+      <w:pPr>
+        <w:ind w:left="5760" w:hanging="360"/>
+      </w:pPr>
+      <w:rPr>
+        <w:rFonts w:ascii="Courier New" w:hAnsi="Courier New" w:cs="Courier New" w:hint="default"/>
+      </w:rPr>
+    </w:lvl>
+    <w:lvl w:ilvl="8" w:tplc="04090005" w:tentative="1">
+      <w:start w:val="1"/>
+      <w:numFmt w:val="bullet"/>
+      <w:lvlText w:val=""/>
+      <w:lvlJc w:val="left"/>
+      <w:pPr>
+        <w:ind w:left="6480" w:hanging="360"/>
+      </w:pPr>
+      <w:rPr>
+        <w:rFonts w:ascii="Wingdings" w:hAnsi="Wingdings" w:hint="default"/>
+      </w:rPr>
+    </w:lvl>
+  </w:abstractNum>
+  <w:num w:numId="1">
+    <w:abstractNumId w:val="1"/>
+  </w:num>
+  <w:num w:numId="2">
+    <w:abstractNumId w:val="0"/>
+  </w:num>
+</w:numbering>
 </file>
 
 <file path=word/styles.xml><?xml version="1.0" encoding="utf-8"?>
@@ -676,6 +1458,16 @@
     <w:pPr>
       <w:spacing w:after="0" w:line="240" w:lineRule="auto"/>
     </w:pPr>
+  </w:style>
+  <w:style w:type="character" w:customStyle="1" w:styleId="token">
+    <w:name w:val="token"/>
+    <w:basedOn w:val="DefaultParagraphFont"/>
+    <w:rsid w:val="00960D1F"/>
+  </w:style>
+  <w:style w:type="character" w:customStyle="1" w:styleId="sqlkeywordcolor">
+    <w:name w:val="sqlkeywordcolor"/>
+    <w:basedOn w:val="DefaultParagraphFont"/>
+    <w:rsid w:val="005463A2"/>
   </w:style>
 </w:styles>
 </file>

</xml_diff>

<commit_message>
Added Feign Client and added proxy and get configration from other service
</commit_message>
<xml_diff>
--- a/doc/Database Details.docx
+++ b/doc/Database Details.docx
@@ -1260,13 +1260,8 @@
       <w:proofErr w:type="spellEnd"/>
       <w:proofErr w:type="gramEnd"/>
       <w:r>
-        <w:t xml:space="preserve"> </w:t>
-      </w:r>
-      <w:proofErr w:type="spellStart"/>
-      <w:r>
-        <w:t>date,</w:t>
-      </w:r>
-      <w:proofErr w:type="spellEnd"/>
+        <w:t xml:space="preserve"> date,</w:t>
+      </w:r>
     </w:p>
     <w:p>
       <w:pPr>
@@ -2411,6 +2406,78 @@
       <w:pPr>
         <w:pStyle w:val="NoSpacing"/>
       </w:pPr>
+    </w:p>
+    <w:p>
+      <w:pPr>
+        <w:pStyle w:val="NoSpacing"/>
+      </w:pPr>
+    </w:p>
+    <w:p>
+      <w:pPr>
+        <w:pStyle w:val="NoSpacing"/>
+      </w:pPr>
+    </w:p>
+    <w:p>
+      <w:pPr>
+        <w:pStyle w:val="NoSpacing"/>
+      </w:pPr>
+    </w:p>
+    <w:p>
+      <w:pPr>
+        <w:pStyle w:val="NoSpacing"/>
+      </w:pPr>
+    </w:p>
+    <w:p>
+      <w:pPr>
+        <w:pStyle w:val="NoSpacing"/>
+      </w:pPr>
+    </w:p>
+    <w:p>
+      <w:pPr>
+        <w:pStyle w:val="NoSpacing"/>
+      </w:pPr>
+    </w:p>
+    <w:p>
+      <w:pPr>
+        <w:pStyle w:val="NoSpacing"/>
+      </w:pPr>
+    </w:p>
+    <w:p>
+      <w:pPr>
+        <w:pStyle w:val="NoSpacing"/>
+      </w:pPr>
+    </w:p>
+    <w:p>
+      <w:pPr>
+        <w:pStyle w:val="NoSpacing"/>
+      </w:pPr>
+    </w:p>
+    <w:p>
+      <w:pPr>
+        <w:pStyle w:val="NoSpacing"/>
+      </w:pPr>
+    </w:p>
+    <w:p>
+      <w:pPr>
+        <w:pStyle w:val="NoSpacing"/>
+      </w:pPr>
+      <w:r>
+        <w:lastRenderedPageBreak/>
+        <w:t xml:space="preserve">Drop table </w:t>
+      </w:r>
+      <w:proofErr w:type="spellStart"/>
+      <w:r>
+        <w:t>to_sclconf</w:t>
+      </w:r>
+      <w:proofErr w:type="spellEnd"/>
+      <w:r>
+        <w:t>;</w:t>
+      </w:r>
+    </w:p>
+    <w:p>
+      <w:pPr>
+        <w:pStyle w:val="NoSpacing"/>
+      </w:pPr>
       <w:r>
         <w:t xml:space="preserve">Create table </w:t>
       </w:r>
@@ -2508,6 +2575,43 @@
       <w:pPr>
         <w:pStyle w:val="NoSpacing"/>
       </w:pPr>
+      <w:proofErr w:type="spellStart"/>
+      <w:r>
+        <w:t>Created_at</w:t>
+      </w:r>
+      <w:proofErr w:type="spellEnd"/>
+      <w:r>
+        <w:t xml:space="preserve"> timestamp</w:t>
+      </w:r>
+      <w:r>
+        <w:t xml:space="preserve"> default </w:t>
+      </w:r>
+      <w:proofErr w:type="spellStart"/>
+      <w:r>
+        <w:t>current_timestamp</w:t>
+      </w:r>
+      <w:proofErr w:type="spellEnd"/>
+      <w:r>
+        <w:t>,</w:t>
+      </w:r>
+    </w:p>
+    <w:p>
+      <w:pPr>
+        <w:pStyle w:val="NoSpacing"/>
+      </w:pPr>
+      <w:proofErr w:type="spellStart"/>
+      <w:r>
+        <w:t>Updated_at</w:t>
+      </w:r>
+      <w:proofErr w:type="spellEnd"/>
+      <w:r>
+        <w:t xml:space="preserve"> timestamp,</w:t>
+      </w:r>
+    </w:p>
+    <w:p>
+      <w:pPr>
+        <w:pStyle w:val="NoSpacing"/>
+      </w:pPr>
       <w:r>
         <w:t>Primary key (Id),</w:t>
       </w:r>
@@ -2539,6 +2643,65 @@
       </w:pPr>
       <w:r>
         <w:t>);</w:t>
+      </w:r>
+    </w:p>
+    <w:p>
+      <w:pPr>
+        <w:pStyle w:val="NoSpacing"/>
+      </w:pPr>
+    </w:p>
+    <w:p>
+      <w:pPr>
+        <w:pStyle w:val="NoSpacing"/>
+      </w:pPr>
+      <w:r>
+        <w:t xml:space="preserve">Insert into </w:t>
+      </w:r>
+      <w:proofErr w:type="spellStart"/>
+      <w:r>
+        <w:t>to_sclconf</w:t>
+      </w:r>
+      <w:proofErr w:type="spellEnd"/>
+      <w:r>
+        <w:t xml:space="preserve"> (</w:t>
+      </w:r>
+      <w:proofErr w:type="spellStart"/>
+      <w:r>
+        <w:t>att_key</w:t>
+      </w:r>
+      <w:proofErr w:type="spellEnd"/>
+      <w:r>
+        <w:t xml:space="preserve">, </w:t>
+      </w:r>
+      <w:proofErr w:type="spellStart"/>
+      <w:r>
+        <w:t>att_val</w:t>
+      </w:r>
+      <w:proofErr w:type="spellEnd"/>
+      <w:r>
+        <w:t xml:space="preserve">) </w:t>
+      </w:r>
+      <w:proofErr w:type="gramStart"/>
+      <w:r>
+        <w:t>values(</w:t>
+      </w:r>
+      <w:proofErr w:type="gramEnd"/>
+      <w:r>
+        <w:t>'</w:t>
+      </w:r>
+      <w:r>
+        <w:t>SCHOOL_</w:t>
+      </w:r>
+      <w:r>
+        <w:t>SESSION_YEAR','SY-2019-20');</w:t>
+      </w:r>
+    </w:p>
+    <w:p>
+      <w:pPr>
+        <w:pStyle w:val="NoSpacing"/>
+      </w:pPr>
+      <w:r>
+        <w:t>Commit;</w:t>
       </w:r>
     </w:p>
     <w:sectPr>

</xml_diff>